<commit_message>
templated Brahm, Otto and moved to READY -kt
</commit_message>
<xml_diff>
--- a/1_Templated Entries/READY/Boychukysty (Kochman) template kt.docx
+++ b/1_Templated Entries/READY/Boychukysty (Kochman) template kt.docx
@@ -309,7 +309,6 @@
         </w:tc>
       </w:tr>
       <w:tr>
-        <w:bookmarkStart w:id="0" w:name="_GoBack" w:displacedByCustomXml="next"/>
         <w:sdt>
           <w:sdtPr>
             <w:alias w:val="Article headword"/>
@@ -320,6 +319,7 @@
             </w:placeholder>
             <w:text/>
           </w:sdtPr>
+          <w:sdtEndPr/>
           <w:sdtContent>
             <w:tc>
               <w:tcPr>
@@ -343,7 +343,6 @@
             </w:tc>
           </w:sdtContent>
         </w:sdt>
-        <w:bookmarkEnd w:id="0" w:displacedByCustomXml="prev"/>
       </w:tr>
       <w:tr>
         <w:sdt>
@@ -487,6 +486,46 @@
                 <w:r>
                   <w:t xml:space="preserve"> (</w:t>
                 </w:r>
+                <w:commentRangeStart w:id="0"/>
+                <w:r>
+                  <w:t>dates?</w:t>
+                </w:r>
+                <w:commentRangeEnd w:id="0"/>
+                <w:r>
+                  <w:rPr>
+                    <w:rStyle w:val="CommentReference"/>
+                    <w:sz w:val="22"/>
+                    <w:szCs w:val="22"/>
+                  </w:rPr>
+                  <w:commentReference w:id="0"/>
+                </w:r>
+                <w:r>
+                  <w:t xml:space="preserve">); Oksana </w:t>
+                </w:r>
+                <w:proofErr w:type="spellStart"/>
+                <w:r>
+                  <w:t>Pavlenko</w:t>
+                </w:r>
+                <w:proofErr w:type="spellEnd"/>
+                <w:r>
+                  <w:t xml:space="preserve"> (1895-1991); </w:t>
+                </w:r>
+                <w:proofErr w:type="spellStart"/>
+                <w:r>
+                  <w:t>Antonina</w:t>
+                </w:r>
+                <w:proofErr w:type="spellEnd"/>
+                <w:r>
+                  <w:t xml:space="preserve"> </w:t>
+                </w:r>
+                <w:proofErr w:type="spellStart"/>
+                <w:r>
+                  <w:t>Ivanova</w:t>
+                </w:r>
+                <w:proofErr w:type="spellEnd"/>
+                <w:r>
+                  <w:t xml:space="preserve"> (</w:t>
+                </w:r>
                 <w:commentRangeStart w:id="1"/>
                 <w:r>
                   <w:t>dates?</w:t>
@@ -499,46 +538,6 @@
                     <w:szCs w:val="22"/>
                   </w:rPr>
                   <w:commentReference w:id="1"/>
-                </w:r>
-                <w:r>
-                  <w:t xml:space="preserve">); Oksana </w:t>
-                </w:r>
-                <w:proofErr w:type="spellStart"/>
-                <w:r>
-                  <w:t>Pavlenko</w:t>
-                </w:r>
-                <w:proofErr w:type="spellEnd"/>
-                <w:r>
-                  <w:t xml:space="preserve"> (1895-1991); </w:t>
-                </w:r>
-                <w:proofErr w:type="spellStart"/>
-                <w:r>
-                  <w:t>Antonina</w:t>
-                </w:r>
-                <w:proofErr w:type="spellEnd"/>
-                <w:r>
-                  <w:t xml:space="preserve"> </w:t>
-                </w:r>
-                <w:proofErr w:type="spellStart"/>
-                <w:r>
-                  <w:t>Ivanova</w:t>
-                </w:r>
-                <w:proofErr w:type="spellEnd"/>
-                <w:r>
-                  <w:t xml:space="preserve"> (</w:t>
-                </w:r>
-                <w:commentRangeStart w:id="2"/>
-                <w:r>
-                  <w:t>dates?</w:t>
-                </w:r>
-                <w:commentRangeEnd w:id="2"/>
-                <w:r>
-                  <w:rPr>
-                    <w:rStyle w:val="CommentReference"/>
-                    <w:sz w:val="22"/>
-                    <w:szCs w:val="22"/>
-                  </w:rPr>
-                  <w:commentReference w:id="2"/>
                 </w:r>
                 <w:r>
                   <w:t xml:space="preserve">); </w:t>
@@ -1370,6 +1369,7 @@
                     <w:id w:val="-2513900"/>
                     <w:citation/>
                   </w:sdtPr>
+                  <w:sdtEndPr/>
                   <w:sdtContent>
                     <w:r>
                       <w:fldChar w:fldCharType="begin"/>
@@ -1378,7 +1378,7 @@
                       <w:rPr>
                         <w:lang w:val="en-US"/>
                       </w:rPr>
-                      <w:instrText xml:space="preserve"> CITATION Nat06 \l 1033 </w:instrText>
+                      <w:instrText xml:space="preserve">CITATION Nat06 \l 1033 </w:instrText>
                     </w:r>
                     <w:r>
                       <w:fldChar w:fldCharType="separate"/>
@@ -1403,7 +1403,9 @@
                     <w:id w:val="-94018382"/>
                     <w:citation/>
                   </w:sdtPr>
+                  <w:sdtEndPr/>
                   <w:sdtContent>
+                    <w:bookmarkStart w:id="2" w:name="_GoBack"/>
                     <w:r>
                       <w:fldChar w:fldCharType="begin"/>
                     </w:r>
@@ -1411,7 +1413,7 @@
                       <w:rPr>
                         <w:lang w:val="en-US"/>
                       </w:rPr>
-                      <w:instrText xml:space="preserve"> CITATION Sus10 \l 1033 </w:instrText>
+                      <w:instrText xml:space="preserve">CITATION Sus10 \l 1033 </w:instrText>
                     </w:r>
                     <w:r>
                       <w:fldChar w:fldCharType="separate"/>
@@ -1426,6 +1428,7 @@
                     <w:r>
                       <w:fldChar w:fldCharType="end"/>
                     </w:r>
+                    <w:bookmarkEnd w:id="2"/>
                   </w:sdtContent>
                 </w:sdt>
               </w:p>
@@ -1448,7 +1451,7 @@
 
 <file path=word/comments.xml><?xml version="1.0" encoding="utf-8"?>
 <w:comments xmlns:wpc="http://schemas.microsoft.com/office/word/2010/wordprocessingCanvas" xmlns:mo="http://schemas.microsoft.com/office/mac/office/2008/main" xmlns:mc="http://schemas.openxmlformats.org/markup-compatibility/2006" xmlns:mv="urn:schemas-microsoft-com:mac:vml" xmlns:o="urn:schemas-microsoft-com:office:office" xmlns:r="http://schemas.openxmlformats.org/officeDocument/2006/relationships" xmlns:m="http://schemas.openxmlformats.org/officeDocument/2006/math" xmlns:v="urn:schemas-microsoft-com:vml" xmlns:wp14="http://schemas.microsoft.com/office/word/2010/wordprocessingDrawing" xmlns:wp="http://schemas.openxmlformats.org/drawingml/2006/wordprocessingDrawing" xmlns:w10="urn:schemas-microsoft-com:office:word" xmlns:w="http://schemas.openxmlformats.org/wordprocessingml/2006/main" xmlns:w14="http://schemas.microsoft.com/office/word/2010/wordml" xmlns:wpg="http://schemas.microsoft.com/office/word/2010/wordprocessingGroup" xmlns:wpi="http://schemas.microsoft.com/office/word/2010/wordprocessingInk" xmlns:wne="http://schemas.microsoft.com/office/word/2006/wordml" xmlns:wps="http://schemas.microsoft.com/office/word/2010/wordprocessingShape" mc:Ignorable="w14 wp14">
-  <w:comment w:id="1" w:author="Kevin Tunnicliffe" w:date="2015-11-10T12:16:00Z" w:initials="KT">
+  <w:comment w:id="0" w:author="Kevin Tunnicliffe" w:date="2015-11-10T12:16:00Z" w:initials="KT">
     <w:p>
       <w:pPr>
         <w:pStyle w:val="CommentText"/>
@@ -1464,7 +1467,7 @@
       </w:r>
     </w:p>
   </w:comment>
-  <w:comment w:id="2" w:author="Kevin Tunnicliffe" w:date="2015-11-10T12:17:00Z" w:initials="KT">
+  <w:comment w:id="1" w:author="Kevin Tunnicliffe" w:date="2015-11-10T12:17:00Z" w:initials="KT">
     <w:p>
       <w:pPr>
         <w:pStyle w:val="CommentText"/>
@@ -3609,6 +3612,10 @@
     <w:compatSetting w:name="enableOpenTypeFeatures" w:uri="http://schemas.microsoft.com/office/word" w:val="1"/>
     <w:compatSetting w:name="doNotFlipMirrorIndents" w:uri="http://schemas.microsoft.com/office/word" w:val="1"/>
   </w:compat>
+  <w:rsids>
+    <w:rsidRoot w:val="00B32D48"/>
+    <w:rsid w:val="00B32D48"/>
+  </w:rsids>
   <m:mathPr>
     <m:mathFont m:val="Cambria Math"/>
     <m:brkBin m:val="before"/>
@@ -4349,7 +4356,7 @@
   <a:extraClrSchemeLst/>
   <a:extLst>
     <a:ext uri="{05A4C25C-085E-4340-85A3-A5531E510DB2}">
-      <thm15:themeFamily xmlns:thm15="http://schemas.microsoft.com/office/thememl/2012/main" xmlns="" name="Office Theme" id="{62F939B6-93AF-4DB8-9C6B-D6C7DFDC589F}" vid="{4A3C46E8-61CC-4603-A589-7422A47A8E4A}"/>
+      <thm15:themeFamily xmlns="" xmlns:thm15="http://schemas.microsoft.com/office/thememl/2012/main" name="Office Theme" id="{62F939B6-93AF-4DB8-9C6B-D6C7DFDC589F}" vid="{4A3C46E8-61CC-4603-A589-7422A47A8E4A}"/>
     </a:ext>
   </a:extLst>
 </a:theme>
@@ -4360,22 +4367,22 @@
   <b:Source>
     <b:Tag>Nat06</b:Tag>
     <b:SourceType>Book</b:SourceType>
-    <b:Guid>{4B509EA2-383C-B546-8EEF-F713C433BB4B}</b:Guid>
+    <b:Guid>{E95BB434-09E2-E047-A59C-E262BD02DCAF}</b:Guid>
     <b:Author>
       <b:Author>
         <b:Corporate>National Art Museum of Ukraine</b:Corporate>
       </b:Author>
     </b:Author>
     <b:Title>Ukrainian Modernism 1910-1930</b:Title>
-    <b:City>Halereia</b:City>
-    <b:Publisher>Khmelnytsky</b:Publisher>
+    <b:City>Khmelnytsky</b:City>
+    <b:Publisher>Halereia</b:Publisher>
     <b:Year>2006</b:Year>
     <b:RefOrder>1</b:RefOrder>
   </b:Source>
   <b:Source>
     <b:Tag>Sus10</b:Tag>
     <b:SourceType>Book</b:SourceType>
-    <b:Guid>{C65356DB-6B8D-5142-8B8E-C4898BD8E442}</b:Guid>
+    <b:Guid>{0DD73DC3-34F3-E44D-AD15-B5459F605755}</b:Guid>
     <b:Author>
       <b:Author>
         <b:NameList>
@@ -4387,8 +4394,8 @@
       </b:Author>
     </b:Author>
     <b:Title>Ukrainian Artists in Paris 1900-1939</b:Title>
-    <b:City>Rodovid</b:City>
-    <b:Publisher>Kyiv</b:Publisher>
+    <b:City>Kyiv</b:City>
+    <b:Publisher>Rodovid</b:Publisher>
     <b:Year>2010</b:Year>
     <b:RefOrder>2</b:RefOrder>
   </b:Source>
@@ -4396,7 +4403,7 @@
 </file>
 
 <file path=customXml/itemProps1.xml><?xml version="1.0" encoding="utf-8"?>
-<ds:datastoreItem xmlns:ds="http://schemas.openxmlformats.org/officeDocument/2006/customXml" ds:itemID="{50DEE899-D06E-5240-97B6-8241F65601B1}">
+<ds:datastoreItem xmlns:ds="http://schemas.openxmlformats.org/officeDocument/2006/customXml" ds:itemID="{FA4DDD74-F7A0-9C4F-A69E-52450D28E7D8}">
   <ds:schemaRefs>
     <ds:schemaRef ds:uri="http://schemas.openxmlformats.org/officeDocument/2006/bibliography"/>
   </ds:schemaRefs>

</xml_diff>